<commit_message>
Updated Live URL and basic message
</commit_message>
<xml_diff>
--- a/API Documentation.docx
+++ b/API Documentation.docx
@@ -30,6 +30,14 @@
       </w:r>
     </w:p>
     <w:p>
+      <w:r>
+        <w:t xml:space="preserve">Live URL: </w:t>
+      </w:r>
+      <w:r>
+        <w:t>https://cs496-boats-and-slips-v2.appspot.com/</w:t>
+      </w:r>
+    </w:p>
+    <w:p>
       <w:pPr>
         <w:rPr>
           <w:b/>
@@ -46,6 +54,8 @@
       <w:r>
         <w:t>When running the POSTMAN test runner collection, make sure that there is a 100ms delay between each API call. This is to deal with eventual consistency for the data on the server.</w:t>
       </w:r>
+      <w:bookmarkStart w:id="0" w:name="_GoBack"/>
+      <w:bookmarkEnd w:id="0"/>
     </w:p>
     <w:p>
       <w:pPr>
@@ -1977,12 +1987,7 @@
     </w:p>
     <w:p>
       <w:r>
-        <w:t xml:space="preserve">When replacing a slip, if there </w:t>
-      </w:r>
-      <w:bookmarkStart w:id="0" w:name="_GoBack"/>
-      <w:bookmarkEnd w:id="0"/>
-      <w:r>
-        <w:t>was a boat docked at the slip, that boat becomes docked at the new slip. This also erases the departure history of the slip.</w:t>
+        <w:t>When replacing a slip, if there was a boat docked at the slip, that boat becomes docked at the new slip. This also erases the departure history of the slip.</w:t>
       </w:r>
       <w:r>
         <w:br w:type="page"/>

</xml_diff>